<commit_message>
re-submission of assignment 6
</commit_message>
<xml_diff>
--- a/Assignment_6.docx
+++ b/Assignment_6.docx
@@ -387,6 +387,26 @@
           <w:szCs w:val="21"/>
         </w:rPr>
       </w:pPr>
+      <w:r>
+        <w:rPr>
+          <w:rFonts w:ascii="Times New Roman" w:eastAsia="Times New Roman" w:hAnsi="Times New Roman" w:cs="Times New Roman"/>
+          <w:b/>
+          <w:sz w:val="21"/>
+          <w:szCs w:val="21"/>
+        </w:rPr>
+        <w:t xml:space="preserve">The scale of count of operations is log </w:t>
+      </w:r>
+      <w:proofErr w:type="gramStart"/>
+      <w:r>
+        <w:rPr>
+          <w:rFonts w:ascii="Times New Roman" w:eastAsia="Times New Roman" w:hAnsi="Times New Roman" w:cs="Times New Roman"/>
+          <w:b/>
+          <w:sz w:val="21"/>
+          <w:szCs w:val="21"/>
+        </w:rPr>
+        <w:t>scale</w:t>
+      </w:r>
+      <w:proofErr w:type="gramEnd"/>
     </w:p>
     <w:p>
       <w:pPr>
@@ -460,6 +480,48 @@
           <w:szCs w:val="21"/>
         </w:rPr>
       </w:pPr>
+      <w:r>
+        <w:rPr>
+          <w:rFonts w:ascii="Times New Roman" w:eastAsia="Times New Roman" w:hAnsi="Times New Roman" w:cs="Times New Roman"/>
+          <w:b/>
+          <w:sz w:val="21"/>
+          <w:szCs w:val="21"/>
+        </w:rPr>
+        <w:t xml:space="preserve">The scale of count of operations is log </w:t>
+      </w:r>
+      <w:proofErr w:type="gramStart"/>
+      <w:r>
+        <w:rPr>
+          <w:rFonts w:ascii="Times New Roman" w:eastAsia="Times New Roman" w:hAnsi="Times New Roman" w:cs="Times New Roman"/>
+          <w:b/>
+          <w:sz w:val="21"/>
+          <w:szCs w:val="21"/>
+        </w:rPr>
+        <w:t>scale</w:t>
+      </w:r>
+      <w:proofErr w:type="gramEnd"/>
+    </w:p>
+    <w:p>
+      <w:pPr>
+        <w:pStyle w:val="LO-normal"/>
+        <w:rPr>
+          <w:rFonts w:ascii="Times New Roman" w:eastAsia="Times New Roman" w:hAnsi="Times New Roman" w:cs="Times New Roman"/>
+          <w:b/>
+          <w:sz w:val="21"/>
+          <w:szCs w:val="21"/>
+        </w:rPr>
+      </w:pPr>
+    </w:p>
+    <w:p>
+      <w:pPr>
+        <w:pStyle w:val="LO-normal"/>
+        <w:rPr>
+          <w:rFonts w:ascii="Times New Roman" w:eastAsia="Times New Roman" w:hAnsi="Times New Roman" w:cs="Times New Roman"/>
+          <w:b/>
+          <w:sz w:val="21"/>
+          <w:szCs w:val="21"/>
+        </w:rPr>
+      </w:pPr>
     </w:p>
     <w:p>
       <w:pPr>
@@ -526,6 +588,37 @@
       <w:pPr>
         <w:pStyle w:val="LO-normal"/>
         <w:rPr>
+          <w:rFonts w:ascii="Times New Roman" w:eastAsia="Times New Roman" w:hAnsi="Times New Roman" w:cs="Times New Roman"/>
+          <w:b/>
+          <w:sz w:val="21"/>
+          <w:szCs w:val="21"/>
+        </w:rPr>
+      </w:pPr>
+      <w:r>
+        <w:rPr>
+          <w:rFonts w:ascii="Times New Roman" w:eastAsia="Times New Roman" w:hAnsi="Times New Roman" w:cs="Times New Roman"/>
+          <w:b/>
+          <w:sz w:val="21"/>
+          <w:szCs w:val="21"/>
+        </w:rPr>
+        <w:t xml:space="preserve">The scale of count of operations is log </w:t>
+      </w:r>
+      <w:proofErr w:type="gramStart"/>
+      <w:r>
+        <w:rPr>
+          <w:rFonts w:ascii="Times New Roman" w:eastAsia="Times New Roman" w:hAnsi="Times New Roman" w:cs="Times New Roman"/>
+          <w:b/>
+          <w:sz w:val="21"/>
+          <w:szCs w:val="21"/>
+        </w:rPr>
+        <w:t>scale</w:t>
+      </w:r>
+      <w:proofErr w:type="gramEnd"/>
+    </w:p>
+    <w:p>
+      <w:pPr>
+        <w:pStyle w:val="LO-normal"/>
+        <w:rPr>
           <w:rFonts w:ascii="Times New Roman" w:hAnsi="Times New Roman" w:cs="Times New Roman"/>
         </w:rPr>
       </w:pPr>
@@ -567,6 +660,7 @@
         <w:rPr>
           <w:rFonts w:ascii="Times New Roman" w:hAnsi="Times New Roman" w:cs="Times New Roman"/>
         </w:rPr>
+        <w:lastRenderedPageBreak/>
         <w:t xml:space="preserve">Spreadsheet for the data is in the repository </w:t>
       </w:r>
       <w:r>

</xml_diff>